<commit_message>
arreglos de calculos, Suarez
</commit_message>
<xml_diff>
--- a/ProportionsTest.docx
+++ b/ProportionsTest.docx
@@ -222,7 +222,6 @@
         <w:t>The structure of the data is as follows:</w:t>
       </w:r>
     </w:p>
-    <w:p/>
     <w:p>
       <w:pPr>
         <w:pStyle w:val="SourceCode"/>
@@ -264,7 +263,7 @@
         <w:rPr>
           <w:rStyle w:val="VerbatimChar"/>
         </w:rPr>
-        <w:t>##      no         196  198  183  174  170  176  159  149  137  130  147</w:t>
+        <w:t>##      no          91  105   93   90   84   86   90   69   80   57   73</w:t>
       </w:r>
       <w:r>
         <w:br/>
@@ -288,19 +287,16 @@
         <w:rPr>
           <w:rStyle w:val="VerbatimChar"/>
         </w:rPr>
-        <w:t>##      no         793  842  844  708  656  637  560  529  479  405  352</w:t>
+        <w:t>##      no         405  388  454  390  318  338  299  261  268  211  194</w:t>
       </w:r>
     </w:p>
     <w:p>
       <w:r>
-        <w:t xml:space="preserve"> </w:t>
+        <w:t xml:space="preserve"> The absolute differences of MSM and IDU cases for 2004-2014 are:</w:t>
       </w:r>
     </w:p>
-    <w:p>
-      <w:r>
-        <w:t>The absolute differences of MSM and IDU cases for 2004-2014 are:</w:t>
-      </w:r>
-    </w:p>
+    <w:p/>
+    <w:p/>
     <w:p/>
     <w:p/>
     <w:p/>
@@ -313,186 +309,42 @@
           <w:rStyle w:val="VerbatimChar"/>
         </w:rPr>
         <w:lastRenderedPageBreak/>
-        <w:t>## ------------------</w:t>
-      </w:r>
-      <w:r>
-        <w:br/>
-      </w:r>
-      <w:r>
-        <w:rPr>
-          <w:rStyle w:val="VerbatimChar"/>
-        </w:rPr>
-        <w:t xml:space="preserve">##  year   MSM   IDU </w:t>
-      </w:r>
-      <w:r>
-        <w:br/>
-      </w:r>
-      <w:r>
-        <w:rPr>
-          <w:rStyle w:val="VerbatimChar"/>
-        </w:rPr>
-        <w:t>## ------ ----- -----</w:t>
-      </w:r>
-      <w:r>
-        <w:br/>
-      </w:r>
-      <w:r>
-        <w:rPr>
-          <w:rStyle w:val="VerbatimChar"/>
-        </w:rPr>
-        <w:t>##  2004  0.071 0.021</w:t>
-      </w:r>
-      <w:r>
-        <w:br/>
-      </w:r>
-      <w:r>
-        <w:rPr>
-          <w:rStyle w:val="VerbatimChar"/>
-        </w:rPr>
-        <w:t xml:space="preserve">## </w:t>
-      </w:r>
-      <w:r>
-        <w:br/>
-      </w:r>
-      <w:r>
-        <w:rPr>
-          <w:rStyle w:val="VerbatimChar"/>
-        </w:rPr>
-        <w:t xml:space="preserve">##  </w:t>
-      </w:r>
-      <w:r>
-        <w:rPr>
-          <w:rStyle w:val="VerbatimChar"/>
-        </w:rPr>
-        <w:t>2005  0.061 0.078</w:t>
-      </w:r>
-      <w:r>
-        <w:br/>
-      </w:r>
-      <w:r>
-        <w:rPr>
-          <w:rStyle w:val="VerbatimChar"/>
-        </w:rPr>
-        <w:t xml:space="preserve">## </w:t>
-      </w:r>
-      <w:r>
-        <w:br/>
-      </w:r>
-      <w:r>
-        <w:rPr>
-          <w:rStyle w:val="VerbatimChar"/>
-        </w:rPr>
-        <w:t>##  2006  0.016 0.076</w:t>
-      </w:r>
-      <w:r>
-        <w:br/>
-      </w:r>
-      <w:r>
-        <w:rPr>
-          <w:rStyle w:val="VerbatimChar"/>
-        </w:rPr>
-        <w:t xml:space="preserve">## </w:t>
-      </w:r>
-      <w:r>
-        <w:br/>
-      </w:r>
-      <w:r>
-        <w:rPr>
-          <w:rStyle w:val="VerbatimChar"/>
-        </w:rPr>
-        <w:t>##  2007  0.034 0.102</w:t>
-      </w:r>
-      <w:r>
-        <w:br/>
-      </w:r>
-      <w:r>
-        <w:rPr>
-          <w:rStyle w:val="VerbatimChar"/>
-        </w:rPr>
-        <w:t xml:space="preserve">## </w:t>
-      </w:r>
-      <w:r>
-        <w:br/>
-      </w:r>
-      <w:r>
-        <w:rPr>
-          <w:rStyle w:val="VerbatimChar"/>
-        </w:rPr>
-        <w:t xml:space="preserve">##  2008  0.012 0.03 </w:t>
-      </w:r>
-      <w:r>
-        <w:br/>
-      </w:r>
-      <w:r>
-        <w:rPr>
-          <w:rStyle w:val="VerbatimChar"/>
-        </w:rPr>
-        <w:t xml:space="preserve">## </w:t>
-      </w:r>
-      <w:r>
-        <w:br/>
-      </w:r>
-      <w:r>
-        <w:rPr>
-          <w:rStyle w:val="VerbatimChar"/>
-        </w:rPr>
-        <w:t>##  2009  0.023 0.061</w:t>
-      </w:r>
-      <w:r>
-        <w:br/>
-      </w:r>
-      <w:r>
-        <w:rPr>
-          <w:rStyle w:val="VerbatimChar"/>
-        </w:rPr>
-        <w:t xml:space="preserve">## </w:t>
-      </w:r>
-      <w:r>
-        <w:br/>
-      </w:r>
-      <w:r>
-        <w:rPr>
-          <w:rStyle w:val="VerbatimChar"/>
-        </w:rPr>
-        <w:t>##  2010  0.132 0.068</w:t>
-      </w:r>
-      <w:r>
-        <w:br/>
-      </w:r>
-      <w:r>
-        <w:rPr>
-          <w:rStyle w:val="VerbatimChar"/>
-        </w:rPr>
-        <w:t xml:space="preserve">## </w:t>
-      </w:r>
-      <w:r>
-        <w:br/>
-      </w:r>
-      <w:r>
-        <w:rPr>
-          <w:rStyle w:val="VerbatimChar"/>
-        </w:rPr>
-        <w:t>##  2011  0.074 0.013</w:t>
-      </w:r>
-      <w:r>
-        <w:br/>
-      </w:r>
-      <w:r>
-        <w:rPr>
-          <w:rStyle w:val="VerbatimChar"/>
-        </w:rPr>
         <w:t xml:space="preserve">## </w:t>
       </w:r>
       <w:bookmarkStart w:id="3" w:name="_GoBack"/>
       <w:bookmarkEnd w:id="3"/>
       <w:r>
-        <w:br/>
-      </w:r>
-      <w:r>
-        <w:rPr>
-          <w:rStyle w:val="VerbatimChar"/>
-        </w:rPr>
-        <w:t>##  2012  0.168 0.119</w:t>
+        <w:rPr>
+          <w:rStyle w:val="VerbatimChar"/>
+        </w:rPr>
+        <w:t>------------------</w:t>
+      </w:r>
+      <w:r>
+        <w:br/>
+      </w:r>
+      <w:r>
+        <w:rPr>
+          <w:rStyle w:val="VerbatimChar"/>
+        </w:rPr>
+        <w:t xml:space="preserve">##  year   MSM   IDU </w:t>
+      </w:r>
+      <w:r>
+        <w:br/>
+      </w:r>
+      <w:r>
+        <w:rPr>
+          <w:rStyle w:val="VerbatimChar"/>
+        </w:rPr>
+        <w:t>## ------ ----- -----</w:t>
+      </w:r>
+      <w:r>
+        <w:br/>
+      </w:r>
+      <w:r>
+        <w:rPr>
+          <w:rStyle w:val="VerbatimChar"/>
+        </w:rPr>
+        <w:t>##  2004  0.154 0.042</w:t>
       </w:r>
       <w:r>
         <w:br/>
@@ -510,7 +362,13 @@
         <w:rPr>
           <w:rStyle w:val="VerbatimChar"/>
         </w:rPr>
-        <w:t>##  2013  0.123 0.042</w:t>
+        <w:t xml:space="preserve">##  </w:t>
+      </w:r>
+      <w:r>
+        <w:rPr>
+          <w:rStyle w:val="VerbatimChar"/>
+        </w:rPr>
+        <w:t xml:space="preserve">2005  0.114 0.17 </w:t>
       </w:r>
       <w:r>
         <w:br/>
@@ -528,7 +386,151 @@
         <w:rPr>
           <w:rStyle w:val="VerbatimChar"/>
         </w:rPr>
-        <w:t>##  2014  0.007 0.102</w:t>
+        <w:t>##  2006  0.032 0.141</w:t>
+      </w:r>
+      <w:r>
+        <w:br/>
+      </w:r>
+      <w:r>
+        <w:rPr>
+          <w:rStyle w:val="VerbatimChar"/>
+        </w:rPr>
+        <w:t xml:space="preserve">## </w:t>
+      </w:r>
+      <w:r>
+        <w:br/>
+      </w:r>
+      <w:r>
+        <w:rPr>
+          <w:rStyle w:val="VerbatimChar"/>
+        </w:rPr>
+        <w:t>##  2007  0.067 0.185</w:t>
+      </w:r>
+      <w:r>
+        <w:br/>
+      </w:r>
+      <w:r>
+        <w:rPr>
+          <w:rStyle w:val="VerbatimChar"/>
+        </w:rPr>
+        <w:t xml:space="preserve">## </w:t>
+      </w:r>
+      <w:r>
+        <w:br/>
+      </w:r>
+      <w:r>
+        <w:rPr>
+          <w:rStyle w:val="VerbatimChar"/>
+        </w:rPr>
+        <w:t>##  2008  0.024 0.063</w:t>
+      </w:r>
+      <w:r>
+        <w:br/>
+      </w:r>
+      <w:r>
+        <w:rPr>
+          <w:rStyle w:val="VerbatimChar"/>
+        </w:rPr>
+        <w:t xml:space="preserve">## </w:t>
+      </w:r>
+      <w:r>
+        <w:br/>
+      </w:r>
+      <w:r>
+        <w:rPr>
+          <w:rStyle w:val="VerbatimChar"/>
+        </w:rPr>
+        <w:t>##  2009  0.047 0.115</w:t>
+      </w:r>
+      <w:r>
+        <w:br/>
+      </w:r>
+      <w:r>
+        <w:rPr>
+          <w:rStyle w:val="VerbatimChar"/>
+        </w:rPr>
+        <w:t xml:space="preserve">## </w:t>
+      </w:r>
+      <w:r>
+        <w:br/>
+      </w:r>
+      <w:r>
+        <w:rPr>
+          <w:rStyle w:val="VerbatimChar"/>
+        </w:rPr>
+        <w:t>##  2010  0.233 0.127</w:t>
+      </w:r>
+      <w:r>
+        <w:br/>
+      </w:r>
+      <w:r>
+        <w:rPr>
+          <w:rStyle w:val="VerbatimChar"/>
+        </w:rPr>
+        <w:t xml:space="preserve">## </w:t>
+      </w:r>
+      <w:r>
+        <w:br/>
+      </w:r>
+      <w:r>
+        <w:rPr>
+          <w:rStyle w:val="VerbatimChar"/>
+        </w:rPr>
+        <w:t>##  2011  0.159 0.027</w:t>
+      </w:r>
+      <w:r>
+        <w:br/>
+      </w:r>
+      <w:r>
+        <w:rPr>
+          <w:rStyle w:val="VerbatimChar"/>
+        </w:rPr>
+        <w:t xml:space="preserve">## </w:t>
+      </w:r>
+      <w:r>
+        <w:br/>
+      </w:r>
+      <w:r>
+        <w:rPr>
+          <w:rStyle w:val="VerbatimChar"/>
+        </w:rPr>
+        <w:t>##  2012  0.288 0.213</w:t>
+      </w:r>
+      <w:r>
+        <w:br/>
+      </w:r>
+      <w:r>
+        <w:rPr>
+          <w:rStyle w:val="VerbatimChar"/>
+        </w:rPr>
+        <w:t xml:space="preserve">## </w:t>
+      </w:r>
+      <w:r>
+        <w:br/>
+      </w:r>
+      <w:r>
+        <w:rPr>
+          <w:rStyle w:val="VerbatimChar"/>
+        </w:rPr>
+        <w:t>##  2013  0.281 0.081</w:t>
+      </w:r>
+      <w:r>
+        <w:br/>
+      </w:r>
+      <w:r>
+        <w:rPr>
+          <w:rStyle w:val="VerbatimChar"/>
+        </w:rPr>
+        <w:t xml:space="preserve">## </w:t>
+      </w:r>
+      <w:r>
+        <w:br/>
+      </w:r>
+      <w:r>
+        <w:rPr>
+          <w:rStyle w:val="VerbatimChar"/>
+        </w:rPr>
+        <w:t>##  2014  0.014 0.186</w:t>
       </w:r>
       <w:r>
         <w:br/>
@@ -620,7 +622,7 @@
               <w:pStyle w:val="Compact"/>
             </w:pPr>
             <w:r>
-              <w:t>0.0013</w:t>
+              <w:t>0.0007</w:t>
             </w:r>
           </w:p>
         </w:tc>
@@ -648,7 +650,7 @@
               <w:pStyle w:val="Compact"/>
             </w:pPr>
             <w:r>
-              <w:t>0.5179</w:t>
+              <w:t>0.2931</w:t>
             </w:r>
           </w:p>
         </w:tc>
@@ -676,7 +678,7 @@
               <w:pStyle w:val="Compact"/>
             </w:pPr>
             <w:r>
-              <w:t>0.0081</w:t>
+              <w:t>0.0129</w:t>
             </w:r>
           </w:p>
         </w:tc>
@@ -704,7 +706,7 @@
               <w:pStyle w:val="Compact"/>
             </w:pPr>
             <w:r>
-              <w:t>0.0139</w:t>
+              <w:t>0.0252</w:t>
             </w:r>
           </w:p>
         </w:tc>
@@ -732,7 +734,7 @@
               <w:pStyle w:val="Compact"/>
             </w:pPr>
             <w:r>
-              <w:t>0.2814</w:t>
+              <w:t>0.2750</w:t>
             </w:r>
           </w:p>
         </w:tc>
@@ -760,7 +762,7 @@
               <w:pStyle w:val="Compact"/>
             </w:pPr>
             <w:r>
-              <w:t>0.0811</w:t>
+              <w:t>0.1244</w:t>
             </w:r>
           </w:p>
         </w:tc>
@@ -788,7 +790,7 @@
               <w:pStyle w:val="Compact"/>
             </w:pPr>
             <w:r>
-              <w:t>0.0278</w:t>
+              <w:t>0.0570</w:t>
             </w:r>
           </w:p>
         </w:tc>
@@ -816,7 +818,7 @@
               <w:pStyle w:val="Compact"/>
             </w:pPr>
             <w:r>
-              <w:t>0.0005</w:t>
+              <w:t>0.0004</w:t>
             </w:r>
           </w:p>
         </w:tc>
@@ -844,7 +846,7 @@
               <w:pStyle w:val="Compact"/>
             </w:pPr>
             <w:r>
-              <w:t>0.2458</w:t>
+              <w:t>0.3462</w:t>
             </w:r>
           </w:p>
         </w:tc>
@@ -872,7 +874,7 @@
               <w:pStyle w:val="Compact"/>
             </w:pPr>
             <w:r>
-              <w:t>0.0040</w:t>
+              <w:t>0.0013</w:t>
             </w:r>
           </w:p>
         </w:tc>
@@ -900,7 +902,7 @@
               <w:pStyle w:val="Compact"/>
             </w:pPr>
             <w:r>
-              <w:t>0.0009</w:t>
+              <w:t>0.0022</w:t>
             </w:r>
           </w:p>
         </w:tc>
@@ -931,7 +933,10 @@
     <w:p>
       <w:r>
         <w:lastRenderedPageBreak/>
-        <w:t>We can see that for years 2005, 2008, 2012 the results were not statistically significant (0.5179, 0.2814, 0.2458 respectively). Further investigation will be needed in order to have a better insight of the behavior of HIV mortality in Puerto Rico.</w:t>
+        <w:t>We can see that for years 2005, 2008, 2009, 2010 and 2012 the results were not statistically significant (0.2931, 0.275, 0.1244, 0.057, 0.3462 respectively). Further investigation will be needed in order to have a better insight of the behavior of HIV mort</w:t>
+      </w:r>
+      <w:r>
+        <w:t>ality in Puerto Rico.</w:t>
       </w:r>
     </w:p>
     <w:sectPr>
@@ -948,7 +953,7 @@
   <w:abstractNum w:abstractNumId="0" w15:restartNumberingAfterBreak="0">
     <w:nsid w:val="E17F69BA"/>
     <w:multiLevelType w:val="multilevel"/>
-    <w:tmpl w:val="92E603B2"/>
+    <w:tmpl w:val="FDC89C2E"/>
     <w:lvl w:ilvl="0">
       <w:numFmt w:val="bullet"/>
       <w:lvlText w:val=" "/>
@@ -1038,9 +1043,9 @@
     </w:lvl>
   </w:abstractNum>
   <w:abstractNum w:abstractNumId="1" w15:restartNumberingAfterBreak="0">
-    <w:nsid w:val="E44E6206"/>
+    <w:nsid w:val="41B18FC7"/>
     <w:multiLevelType w:val="multilevel"/>
-    <w:tmpl w:val="00AAF0B2"/>
+    <w:tmpl w:val="F91412D6"/>
     <w:lvl w:ilvl="0">
       <w:numFmt w:val="bullet"/>
       <w:lvlText w:val=" "/>

</xml_diff>